<commit_message>
JUnit não consegue fazer teste.
JUnit não irá fazer o teste pois falta a classe resposta.
</commit_message>
<xml_diff>
--- a/Testes/RELATORIO-TESTE.docx
+++ b/Testes/RELATORIO-TESTE.docx
@@ -24,171 +24,1573 @@
     </w:p>
     <w:p/>
     <w:p>
-      <w:proofErr w:type="spellStart"/>
-      <w:r>
-        <w:t>import</w:t>
-      </w:r>
-      <w:proofErr w:type="spellEnd"/>
-      <w:r>
+      <w:pPr>
+        <w:autoSpaceDE w:val="0"/>
+        <w:autoSpaceDN w:val="0"/>
+        <w:adjustRightInd w:val="0"/>
+        <w:spacing w:after="0" w:line="240" w:lineRule="auto"/>
+        <w:rPr>
+          <w:rFonts w:ascii="Consolas" w:hAnsi="Consolas" w:cs="Consolas"/>
+          <w:sz w:val="20"/>
+          <w:szCs w:val="20"/>
+        </w:rPr>
+      </w:pPr>
+      <w:r>
+        <w:rPr>
+          <w:rFonts w:ascii="Consolas" w:hAnsi="Consolas" w:cs="Consolas"/>
+          <w:b/>
+          <w:bCs/>
+          <w:color w:val="7F0055"/>
+          <w:sz w:val="20"/>
+          <w:szCs w:val="20"/>
+        </w:rPr>
+        <w:t>public</w:t>
+      </w:r>
+      <w:r>
+        <w:rPr>
+          <w:rFonts w:ascii="Consolas" w:hAnsi="Consolas" w:cs="Consolas"/>
+          <w:color w:val="000000"/>
+          <w:sz w:val="20"/>
+          <w:szCs w:val="20"/>
+        </w:rPr>
         <w:t xml:space="preserve"> </w:t>
       </w:r>
-      <w:proofErr w:type="spellStart"/>
-      <w:r>
-        <w:t>static</w:t>
-      </w:r>
-      <w:proofErr w:type="spellEnd"/>
-      <w:r>
+      <w:r>
+        <w:rPr>
+          <w:rFonts w:ascii="Consolas" w:hAnsi="Consolas" w:cs="Consolas"/>
+          <w:b/>
+          <w:bCs/>
+          <w:color w:val="7F0055"/>
+          <w:sz w:val="20"/>
+          <w:szCs w:val="20"/>
+        </w:rPr>
+        <w:t>class</w:t>
+      </w:r>
+      <w:r>
+        <w:rPr>
+          <w:rFonts w:ascii="Consolas" w:hAnsi="Consolas" w:cs="Consolas"/>
+          <w:color w:val="000000"/>
+          <w:sz w:val="20"/>
+          <w:szCs w:val="20"/>
+        </w:rPr>
+        <w:t xml:space="preserve"> JulgamentoPrisioneiro {</w:t>
+      </w:r>
+    </w:p>
+    <w:p>
+      <w:pPr>
+        <w:autoSpaceDE w:val="0"/>
+        <w:autoSpaceDN w:val="0"/>
+        <w:adjustRightInd w:val="0"/>
+        <w:spacing w:after="0" w:line="240" w:lineRule="auto"/>
+        <w:rPr>
+          <w:rFonts w:ascii="Consolas" w:hAnsi="Consolas" w:cs="Consolas"/>
+          <w:sz w:val="20"/>
+          <w:szCs w:val="20"/>
+        </w:rPr>
+      </w:pPr>
+    </w:p>
+    <w:p>
+      <w:pPr>
+        <w:autoSpaceDE w:val="0"/>
+        <w:autoSpaceDN w:val="0"/>
+        <w:adjustRightInd w:val="0"/>
+        <w:spacing w:after="0" w:line="240" w:lineRule="auto"/>
+        <w:rPr>
+          <w:rFonts w:ascii="Consolas" w:hAnsi="Consolas" w:cs="Consolas"/>
+          <w:sz w:val="20"/>
+          <w:szCs w:val="20"/>
+        </w:rPr>
+      </w:pPr>
+      <w:r>
+        <w:rPr>
+          <w:rFonts w:ascii="Consolas" w:hAnsi="Consolas" w:cs="Consolas"/>
+          <w:color w:val="000000"/>
+          <w:sz w:val="20"/>
+          <w:szCs w:val="20"/>
+        </w:rPr>
+        <w:tab/>
+      </w:r>
+      <w:r>
+        <w:rPr>
+          <w:rFonts w:ascii="Consolas" w:hAnsi="Consolas" w:cs="Consolas"/>
+          <w:b/>
+          <w:bCs/>
+          <w:color w:val="7F0055"/>
+          <w:sz w:val="20"/>
+          <w:szCs w:val="20"/>
+        </w:rPr>
+        <w:t>private</w:t>
+      </w:r>
+      <w:r>
+        <w:rPr>
+          <w:rFonts w:ascii="Consolas" w:hAnsi="Consolas" w:cs="Consolas"/>
+          <w:color w:val="000000"/>
+          <w:sz w:val="20"/>
+          <w:szCs w:val="20"/>
+        </w:rPr>
         <w:t xml:space="preserve"> </w:t>
       </w:r>
-      <w:proofErr w:type="spellStart"/>
-      <w:proofErr w:type="gramStart"/>
-      <w:r>
-        <w:t>org.junit</w:t>
-      </w:r>
-      <w:proofErr w:type="gramEnd"/>
-      <w:r>
-        <w:t>.Assert</w:t>
-      </w:r>
-      <w:proofErr w:type="spellEnd"/>
-      <w:r>
-        <w:t>.*;</w:t>
-      </w:r>
-    </w:p>
-    <w:p>
-      <w:proofErr w:type="spellStart"/>
-      <w:r>
-        <w:t>import</w:t>
-      </w:r>
-      <w:proofErr w:type="spellEnd"/>
-      <w:r>
+      <w:r>
+        <w:rPr>
+          <w:rFonts w:ascii="Consolas" w:hAnsi="Consolas" w:cs="Consolas"/>
+          <w:b/>
+          <w:bCs/>
+          <w:color w:val="7F0055"/>
+          <w:sz w:val="20"/>
+          <w:szCs w:val="20"/>
+        </w:rPr>
+        <w:t>int</w:t>
+      </w:r>
+      <w:r>
+        <w:rPr>
+          <w:rFonts w:ascii="Consolas" w:hAnsi="Consolas" w:cs="Consolas"/>
+          <w:color w:val="000000"/>
+          <w:sz w:val="20"/>
+          <w:szCs w:val="20"/>
+        </w:rPr>
         <w:t xml:space="preserve"> </w:t>
       </w:r>
-      <w:proofErr w:type="spellStart"/>
-      <w:proofErr w:type="gramStart"/>
-      <w:r>
-        <w:t>org.junit</w:t>
-      </w:r>
-      <w:proofErr w:type="gramEnd"/>
-      <w:r>
-        <w:t>.Test</w:t>
-      </w:r>
-      <w:proofErr w:type="spellEnd"/>
-      <w:r>
+      <w:r>
+        <w:rPr>
+          <w:rFonts w:ascii="Consolas" w:hAnsi="Consolas" w:cs="Consolas"/>
+          <w:color w:val="0000C0"/>
+          <w:sz w:val="20"/>
+          <w:szCs w:val="20"/>
+        </w:rPr>
+        <w:t>PENA_INOCENCIA</w:t>
+      </w:r>
+      <w:r>
+        <w:rPr>
+          <w:rFonts w:ascii="Consolas" w:hAnsi="Consolas" w:cs="Consolas"/>
+          <w:color w:val="000000"/>
+          <w:sz w:val="20"/>
+          <w:szCs w:val="20"/>
+        </w:rPr>
+        <w:t xml:space="preserve"> = 13; </w:t>
+      </w:r>
+    </w:p>
+    <w:p>
+      <w:pPr>
+        <w:autoSpaceDE w:val="0"/>
+        <w:autoSpaceDN w:val="0"/>
+        <w:adjustRightInd w:val="0"/>
+        <w:spacing w:after="0" w:line="240" w:lineRule="auto"/>
+        <w:rPr>
+          <w:rFonts w:ascii="Consolas" w:hAnsi="Consolas" w:cs="Consolas"/>
+          <w:sz w:val="20"/>
+          <w:szCs w:val="20"/>
+        </w:rPr>
+      </w:pPr>
+    </w:p>
+    <w:p>
+      <w:pPr>
+        <w:autoSpaceDE w:val="0"/>
+        <w:autoSpaceDN w:val="0"/>
+        <w:adjustRightInd w:val="0"/>
+        <w:spacing w:after="0" w:line="240" w:lineRule="auto"/>
+        <w:rPr>
+          <w:rFonts w:ascii="Consolas" w:hAnsi="Consolas" w:cs="Consolas"/>
+          <w:sz w:val="20"/>
+          <w:szCs w:val="20"/>
+        </w:rPr>
+      </w:pPr>
+      <w:r>
+        <w:rPr>
+          <w:rFonts w:ascii="Consolas" w:hAnsi="Consolas" w:cs="Consolas"/>
+          <w:color w:val="000000"/>
+          <w:sz w:val="20"/>
+          <w:szCs w:val="20"/>
+        </w:rPr>
+        <w:tab/>
+      </w:r>
+      <w:r>
+        <w:rPr>
+          <w:rFonts w:ascii="Consolas" w:hAnsi="Consolas" w:cs="Consolas"/>
+          <w:b/>
+          <w:bCs/>
+          <w:color w:val="7F0055"/>
+          <w:sz w:val="20"/>
+          <w:szCs w:val="20"/>
+        </w:rPr>
+        <w:t>private</w:t>
+      </w:r>
+      <w:r>
+        <w:rPr>
+          <w:rFonts w:ascii="Consolas" w:hAnsi="Consolas" w:cs="Consolas"/>
+          <w:color w:val="000000"/>
+          <w:sz w:val="20"/>
+          <w:szCs w:val="20"/>
+        </w:rPr>
+        <w:t xml:space="preserve"> </w:t>
+      </w:r>
+      <w:r>
+        <w:rPr>
+          <w:rFonts w:ascii="Consolas" w:hAnsi="Consolas" w:cs="Consolas"/>
+          <w:b/>
+          <w:bCs/>
+          <w:color w:val="7F0055"/>
+          <w:sz w:val="20"/>
+          <w:szCs w:val="20"/>
+        </w:rPr>
+        <w:t>int</w:t>
+      </w:r>
+      <w:r>
+        <w:rPr>
+          <w:rFonts w:ascii="Consolas" w:hAnsi="Consolas" w:cs="Consolas"/>
+          <w:color w:val="000000"/>
+          <w:sz w:val="20"/>
+          <w:szCs w:val="20"/>
+        </w:rPr>
+        <w:t xml:space="preserve"> </w:t>
+      </w:r>
+      <w:r>
+        <w:rPr>
+          <w:rFonts w:ascii="Consolas" w:hAnsi="Consolas" w:cs="Consolas"/>
+          <w:color w:val="0000C0"/>
+          <w:sz w:val="20"/>
+          <w:szCs w:val="20"/>
+          <w:shd w:val="clear" w:color="auto" w:fill="F0D8A8"/>
+        </w:rPr>
+        <w:t>PENA_CONDENACAO_MUTUA</w:t>
+      </w:r>
+      <w:r>
+        <w:rPr>
+          <w:rFonts w:ascii="Consolas" w:hAnsi="Consolas" w:cs="Consolas"/>
+          <w:color w:val="000000"/>
+          <w:sz w:val="20"/>
+          <w:szCs w:val="20"/>
+        </w:rPr>
+        <w:t xml:space="preserve"> = 15; </w:t>
+      </w:r>
+    </w:p>
+    <w:p>
+      <w:pPr>
+        <w:autoSpaceDE w:val="0"/>
+        <w:autoSpaceDN w:val="0"/>
+        <w:adjustRightInd w:val="0"/>
+        <w:spacing w:after="0" w:line="240" w:lineRule="auto"/>
+        <w:rPr>
+          <w:rFonts w:ascii="Consolas" w:hAnsi="Consolas" w:cs="Consolas"/>
+          <w:sz w:val="20"/>
+          <w:szCs w:val="20"/>
+        </w:rPr>
+      </w:pPr>
+    </w:p>
+    <w:p>
+      <w:pPr>
+        <w:autoSpaceDE w:val="0"/>
+        <w:autoSpaceDN w:val="0"/>
+        <w:adjustRightInd w:val="0"/>
+        <w:spacing w:after="0" w:line="240" w:lineRule="auto"/>
+        <w:rPr>
+          <w:rFonts w:ascii="Consolas" w:hAnsi="Consolas" w:cs="Consolas"/>
+          <w:sz w:val="20"/>
+          <w:szCs w:val="20"/>
+        </w:rPr>
+      </w:pPr>
+      <w:r>
+        <w:rPr>
+          <w:rFonts w:ascii="Consolas" w:hAnsi="Consolas" w:cs="Consolas"/>
+          <w:color w:val="000000"/>
+          <w:sz w:val="20"/>
+          <w:szCs w:val="20"/>
+        </w:rPr>
+        <w:tab/>
+      </w:r>
+      <w:r>
+        <w:rPr>
+          <w:rFonts w:ascii="Consolas" w:hAnsi="Consolas" w:cs="Consolas"/>
+          <w:b/>
+          <w:bCs/>
+          <w:color w:val="7F0055"/>
+          <w:sz w:val="20"/>
+          <w:szCs w:val="20"/>
+        </w:rPr>
+        <w:t>private</w:t>
+      </w:r>
+      <w:r>
+        <w:rPr>
+          <w:rFonts w:ascii="Consolas" w:hAnsi="Consolas" w:cs="Consolas"/>
+          <w:color w:val="000000"/>
+          <w:sz w:val="20"/>
+          <w:szCs w:val="20"/>
+        </w:rPr>
+        <w:t xml:space="preserve"> </w:t>
+      </w:r>
+      <w:r>
+        <w:rPr>
+          <w:rFonts w:ascii="Consolas" w:hAnsi="Consolas" w:cs="Consolas"/>
+          <w:b/>
+          <w:bCs/>
+          <w:color w:val="7F0055"/>
+          <w:sz w:val="20"/>
+          <w:szCs w:val="20"/>
+        </w:rPr>
+        <w:t>int</w:t>
+      </w:r>
+      <w:r>
+        <w:rPr>
+          <w:rFonts w:ascii="Consolas" w:hAnsi="Consolas" w:cs="Consolas"/>
+          <w:color w:val="000000"/>
+          <w:sz w:val="20"/>
+          <w:szCs w:val="20"/>
+        </w:rPr>
+        <w:t xml:space="preserve"> </w:t>
+      </w:r>
+      <w:r>
+        <w:rPr>
+          <w:rFonts w:ascii="Consolas" w:hAnsi="Consolas" w:cs="Consolas"/>
+          <w:color w:val="0000C0"/>
+          <w:sz w:val="20"/>
+          <w:szCs w:val="20"/>
+        </w:rPr>
+        <w:t>PENA_CONDENACAO_INDIVIDUAL</w:t>
+      </w:r>
+      <w:r>
+        <w:rPr>
+          <w:rFonts w:ascii="Consolas" w:hAnsi="Consolas" w:cs="Consolas"/>
+          <w:color w:val="000000"/>
+          <w:sz w:val="20"/>
+          <w:szCs w:val="20"/>
+        </w:rPr>
+        <w:t xml:space="preserve"> = 10;</w:t>
+      </w:r>
+    </w:p>
+    <w:p>
+      <w:pPr>
+        <w:autoSpaceDE w:val="0"/>
+        <w:autoSpaceDN w:val="0"/>
+        <w:adjustRightInd w:val="0"/>
+        <w:spacing w:after="0" w:line="240" w:lineRule="auto"/>
+        <w:rPr>
+          <w:rFonts w:ascii="Consolas" w:hAnsi="Consolas" w:cs="Consolas"/>
+          <w:sz w:val="20"/>
+          <w:szCs w:val="20"/>
+        </w:rPr>
+      </w:pPr>
+    </w:p>
+    <w:p>
+      <w:pPr>
+        <w:autoSpaceDE w:val="0"/>
+        <w:autoSpaceDN w:val="0"/>
+        <w:adjustRightInd w:val="0"/>
+        <w:spacing w:after="0" w:line="240" w:lineRule="auto"/>
+        <w:rPr>
+          <w:rFonts w:ascii="Consolas" w:hAnsi="Consolas" w:cs="Consolas"/>
+          <w:sz w:val="20"/>
+          <w:szCs w:val="20"/>
+        </w:rPr>
+      </w:pPr>
+      <w:r>
+        <w:rPr>
+          <w:rFonts w:ascii="Consolas" w:hAnsi="Consolas" w:cs="Consolas"/>
+          <w:color w:val="000000"/>
+          <w:sz w:val="20"/>
+          <w:szCs w:val="20"/>
+        </w:rPr>
+        <w:tab/>
+      </w:r>
+      <w:r>
+        <w:rPr>
+          <w:rFonts w:ascii="Consolas" w:hAnsi="Consolas" w:cs="Consolas"/>
+          <w:b/>
+          <w:bCs/>
+          <w:color w:val="7F0055"/>
+          <w:sz w:val="20"/>
+          <w:szCs w:val="20"/>
+        </w:rPr>
+        <w:t>private</w:t>
+      </w:r>
+      <w:r>
+        <w:rPr>
+          <w:rFonts w:ascii="Consolas" w:hAnsi="Consolas" w:cs="Consolas"/>
+          <w:color w:val="000000"/>
+          <w:sz w:val="20"/>
+          <w:szCs w:val="20"/>
+        </w:rPr>
+        <w:t xml:space="preserve"> </w:t>
+      </w:r>
+      <w:r>
+        <w:rPr>
+          <w:rFonts w:ascii="Consolas" w:hAnsi="Consolas" w:cs="Consolas"/>
+          <w:b/>
+          <w:bCs/>
+          <w:color w:val="7F0055"/>
+          <w:sz w:val="20"/>
+          <w:szCs w:val="20"/>
+        </w:rPr>
+        <w:t>int</w:t>
+      </w:r>
+      <w:r>
+        <w:rPr>
+          <w:rFonts w:ascii="Consolas" w:hAnsi="Consolas" w:cs="Consolas"/>
+          <w:color w:val="000000"/>
+          <w:sz w:val="20"/>
+          <w:szCs w:val="20"/>
+        </w:rPr>
+        <w:t xml:space="preserve"> </w:t>
+      </w:r>
+      <w:r>
+        <w:rPr>
+          <w:rFonts w:ascii="Consolas" w:hAnsi="Consolas" w:cs="Consolas"/>
+          <w:color w:val="0000C0"/>
+          <w:sz w:val="20"/>
+          <w:szCs w:val="20"/>
+        </w:rPr>
+        <w:t>PENA_CONDENACAO_CUMPLICES</w:t>
+      </w:r>
+      <w:r>
+        <w:rPr>
+          <w:rFonts w:ascii="Consolas" w:hAnsi="Consolas" w:cs="Consolas"/>
+          <w:color w:val="000000"/>
+          <w:sz w:val="20"/>
+          <w:szCs w:val="20"/>
+        </w:rPr>
+        <w:t xml:space="preserve"> = 11;</w:t>
+      </w:r>
+    </w:p>
+    <w:p>
+      <w:pPr>
+        <w:autoSpaceDE w:val="0"/>
+        <w:autoSpaceDN w:val="0"/>
+        <w:adjustRightInd w:val="0"/>
+        <w:spacing w:after="0" w:line="240" w:lineRule="auto"/>
+        <w:rPr>
+          <w:rFonts w:ascii="Consolas" w:hAnsi="Consolas" w:cs="Consolas"/>
+          <w:sz w:val="20"/>
+          <w:szCs w:val="20"/>
+        </w:rPr>
+      </w:pPr>
+    </w:p>
+    <w:p>
+      <w:pPr>
+        <w:autoSpaceDE w:val="0"/>
+        <w:autoSpaceDN w:val="0"/>
+        <w:adjustRightInd w:val="0"/>
+        <w:spacing w:after="0" w:line="240" w:lineRule="auto"/>
+        <w:rPr>
+          <w:rFonts w:ascii="Consolas" w:hAnsi="Consolas" w:cs="Consolas"/>
+          <w:sz w:val="20"/>
+          <w:szCs w:val="20"/>
+        </w:rPr>
+      </w:pPr>
+      <w:r>
+        <w:rPr>
+          <w:rFonts w:ascii="Consolas" w:hAnsi="Consolas" w:cs="Consolas"/>
+          <w:color w:val="000000"/>
+          <w:sz w:val="20"/>
+          <w:szCs w:val="20"/>
+        </w:rPr>
+        <w:tab/>
+      </w:r>
+      <w:r>
+        <w:rPr>
+          <w:rFonts w:ascii="Consolas" w:hAnsi="Consolas" w:cs="Consolas"/>
+          <w:b/>
+          <w:bCs/>
+          <w:color w:val="7F0055"/>
+          <w:sz w:val="20"/>
+          <w:szCs w:val="20"/>
+        </w:rPr>
+        <w:t>public</w:t>
+      </w:r>
+      <w:r>
+        <w:rPr>
+          <w:rFonts w:ascii="Consolas" w:hAnsi="Consolas" w:cs="Consolas"/>
+          <w:color w:val="000000"/>
+          <w:sz w:val="20"/>
+          <w:szCs w:val="20"/>
+        </w:rPr>
+        <w:t xml:space="preserve"> </w:t>
+      </w:r>
+      <w:r>
+        <w:rPr>
+          <w:rFonts w:ascii="Consolas" w:hAnsi="Consolas" w:cs="Consolas"/>
+          <w:b/>
+          <w:bCs/>
+          <w:color w:val="7F0055"/>
+          <w:sz w:val="20"/>
+          <w:szCs w:val="20"/>
+        </w:rPr>
+        <w:t>int</w:t>
+      </w:r>
+      <w:r>
+        <w:rPr>
+          <w:rFonts w:ascii="Consolas" w:hAnsi="Consolas" w:cs="Consolas"/>
+          <w:color w:val="000000"/>
+          <w:sz w:val="20"/>
+          <w:szCs w:val="20"/>
+        </w:rPr>
+        <w:t xml:space="preserve"> calculaPena(</w:t>
+      </w:r>
+      <w:r>
+        <w:rPr>
+          <w:rFonts w:ascii="Consolas" w:hAnsi="Consolas" w:cs="Consolas"/>
+          <w:color w:val="000000"/>
+          <w:sz w:val="20"/>
+          <w:szCs w:val="20"/>
+          <w:u w:val="single"/>
+        </w:rPr>
+        <w:t>Resposta</w:t>
+      </w:r>
+      <w:r>
+        <w:rPr>
+          <w:rFonts w:ascii="Consolas" w:hAnsi="Consolas" w:cs="Consolas"/>
+          <w:color w:val="000000"/>
+          <w:sz w:val="20"/>
+          <w:szCs w:val="20"/>
+        </w:rPr>
+        <w:t xml:space="preserve"> </w:t>
+      </w:r>
+      <w:r>
+        <w:rPr>
+          <w:rFonts w:ascii="Consolas" w:hAnsi="Consolas" w:cs="Consolas"/>
+          <w:color w:val="6A3E3E"/>
+          <w:sz w:val="20"/>
+          <w:szCs w:val="20"/>
+        </w:rPr>
+        <w:t>respostaPrisioneiroA</w:t>
+      </w:r>
+      <w:r>
+        <w:rPr>
+          <w:rFonts w:ascii="Consolas" w:hAnsi="Consolas" w:cs="Consolas"/>
+          <w:color w:val="000000"/>
+          <w:sz w:val="20"/>
+          <w:szCs w:val="20"/>
+        </w:rPr>
+        <w:t xml:space="preserve">, </w:t>
+      </w:r>
+      <w:r>
+        <w:rPr>
+          <w:rFonts w:ascii="Consolas" w:hAnsi="Consolas" w:cs="Consolas"/>
+          <w:color w:val="000000"/>
+          <w:sz w:val="20"/>
+          <w:szCs w:val="20"/>
+          <w:u w:val="single"/>
+        </w:rPr>
+        <w:t>Resposta</w:t>
+      </w:r>
+      <w:r>
+        <w:rPr>
+          <w:rFonts w:ascii="Consolas" w:hAnsi="Consolas" w:cs="Consolas"/>
+          <w:color w:val="000000"/>
+          <w:sz w:val="20"/>
+          <w:szCs w:val="20"/>
+        </w:rPr>
+        <w:t xml:space="preserve"> </w:t>
+      </w:r>
+      <w:r>
+        <w:rPr>
+          <w:rFonts w:ascii="Consolas" w:hAnsi="Consolas" w:cs="Consolas"/>
+          <w:color w:val="6A3E3E"/>
+          <w:sz w:val="20"/>
+          <w:szCs w:val="20"/>
+        </w:rPr>
+        <w:t>respostaPrisioneiroB</w:t>
+      </w:r>
+      <w:r>
+        <w:rPr>
+          <w:rFonts w:ascii="Consolas" w:hAnsi="Consolas" w:cs="Consolas"/>
+          <w:color w:val="000000"/>
+          <w:sz w:val="20"/>
+          <w:szCs w:val="20"/>
+        </w:rPr>
+        <w:t xml:space="preserve">) { </w:t>
+      </w:r>
+    </w:p>
+    <w:p>
+      <w:pPr>
+        <w:autoSpaceDE w:val="0"/>
+        <w:autoSpaceDN w:val="0"/>
+        <w:adjustRightInd w:val="0"/>
+        <w:spacing w:after="0" w:line="240" w:lineRule="auto"/>
+        <w:rPr>
+          <w:rFonts w:ascii="Consolas" w:hAnsi="Consolas" w:cs="Consolas"/>
+          <w:sz w:val="20"/>
+          <w:szCs w:val="20"/>
+        </w:rPr>
+      </w:pPr>
+      <w:r>
+        <w:rPr>
+          <w:rFonts w:ascii="Consolas" w:hAnsi="Consolas" w:cs="Consolas"/>
+          <w:color w:val="000000"/>
+          <w:sz w:val="20"/>
+          <w:szCs w:val="20"/>
+        </w:rPr>
+        <w:tab/>
+      </w:r>
+      <w:r>
+        <w:rPr>
+          <w:rFonts w:ascii="Consolas" w:hAnsi="Consolas" w:cs="Consolas"/>
+          <w:color w:val="000000"/>
+          <w:sz w:val="20"/>
+          <w:szCs w:val="20"/>
+        </w:rPr>
+        <w:tab/>
+      </w:r>
+      <w:r>
+        <w:rPr>
+          <w:rFonts w:ascii="Consolas" w:hAnsi="Consolas" w:cs="Consolas"/>
+          <w:b/>
+          <w:bCs/>
+          <w:color w:val="7F0055"/>
+          <w:sz w:val="20"/>
+          <w:szCs w:val="20"/>
+        </w:rPr>
+        <w:t>if</w:t>
+      </w:r>
+      <w:r>
+        <w:rPr>
+          <w:rFonts w:ascii="Consolas" w:hAnsi="Consolas" w:cs="Consolas"/>
+          <w:color w:val="000000"/>
+          <w:sz w:val="20"/>
+          <w:szCs w:val="20"/>
+        </w:rPr>
+        <w:t xml:space="preserve"> (</w:t>
+      </w:r>
+      <w:r>
+        <w:rPr>
+          <w:rFonts w:ascii="Consolas" w:hAnsi="Consolas" w:cs="Consolas"/>
+          <w:color w:val="6A3E3E"/>
+          <w:sz w:val="20"/>
+          <w:szCs w:val="20"/>
+        </w:rPr>
+        <w:t>respostaPrisioneiroA</w:t>
+      </w:r>
+      <w:r>
+        <w:rPr>
+          <w:rFonts w:ascii="Consolas" w:hAnsi="Consolas" w:cs="Consolas"/>
+          <w:color w:val="000000"/>
+          <w:sz w:val="20"/>
+          <w:szCs w:val="20"/>
+        </w:rPr>
+        <w:t xml:space="preserve"> == </w:t>
+      </w:r>
+      <w:r>
+        <w:rPr>
+          <w:rFonts w:ascii="Consolas" w:hAnsi="Consolas" w:cs="Consolas"/>
+          <w:color w:val="000000"/>
+          <w:sz w:val="20"/>
+          <w:szCs w:val="20"/>
+          <w:u w:val="single"/>
+        </w:rPr>
+        <w:t>Resposta</w:t>
+      </w:r>
+      <w:r>
+        <w:rPr>
+          <w:rFonts w:ascii="Consolas" w:hAnsi="Consolas" w:cs="Consolas"/>
+          <w:color w:val="000000"/>
+          <w:sz w:val="20"/>
+          <w:szCs w:val="20"/>
+        </w:rPr>
+        <w:t>.DELACAO) {</w:t>
+      </w:r>
+    </w:p>
+    <w:p>
+      <w:pPr>
+        <w:autoSpaceDE w:val="0"/>
+        <w:autoSpaceDN w:val="0"/>
+        <w:adjustRightInd w:val="0"/>
+        <w:spacing w:after="0" w:line="240" w:lineRule="auto"/>
+        <w:rPr>
+          <w:rFonts w:ascii="Consolas" w:hAnsi="Consolas" w:cs="Consolas"/>
+          <w:sz w:val="20"/>
+          <w:szCs w:val="20"/>
+        </w:rPr>
+      </w:pPr>
+    </w:p>
+    <w:p>
+      <w:pPr>
+        <w:autoSpaceDE w:val="0"/>
+        <w:autoSpaceDN w:val="0"/>
+        <w:adjustRightInd w:val="0"/>
+        <w:spacing w:after="0" w:line="240" w:lineRule="auto"/>
+        <w:rPr>
+          <w:rFonts w:ascii="Consolas" w:hAnsi="Consolas" w:cs="Consolas"/>
+          <w:sz w:val="20"/>
+          <w:szCs w:val="20"/>
+        </w:rPr>
+      </w:pPr>
+      <w:r>
+        <w:rPr>
+          <w:rFonts w:ascii="Consolas" w:hAnsi="Consolas" w:cs="Consolas"/>
+          <w:color w:val="000000"/>
+          <w:sz w:val="20"/>
+          <w:szCs w:val="20"/>
+        </w:rPr>
+        <w:tab/>
+      </w:r>
+      <w:r>
+        <w:rPr>
+          <w:rFonts w:ascii="Consolas" w:hAnsi="Consolas" w:cs="Consolas"/>
+          <w:color w:val="000000"/>
+          <w:sz w:val="20"/>
+          <w:szCs w:val="20"/>
+        </w:rPr>
+        <w:tab/>
+      </w:r>
+      <w:r>
+        <w:rPr>
+          <w:rFonts w:ascii="Consolas" w:hAnsi="Consolas" w:cs="Consolas"/>
+          <w:color w:val="000000"/>
+          <w:sz w:val="20"/>
+          <w:szCs w:val="20"/>
+        </w:rPr>
+        <w:tab/>
+      </w:r>
+      <w:r>
+        <w:rPr>
+          <w:rFonts w:ascii="Consolas" w:hAnsi="Consolas" w:cs="Consolas"/>
+          <w:b/>
+          <w:bCs/>
+          <w:color w:val="7F0055"/>
+          <w:sz w:val="20"/>
+          <w:szCs w:val="20"/>
+        </w:rPr>
+        <w:t>if</w:t>
+      </w:r>
+      <w:r>
+        <w:rPr>
+          <w:rFonts w:ascii="Consolas" w:hAnsi="Consolas" w:cs="Consolas"/>
+          <w:color w:val="000000"/>
+          <w:sz w:val="20"/>
+          <w:szCs w:val="20"/>
+        </w:rPr>
+        <w:t xml:space="preserve"> (</w:t>
+      </w:r>
+      <w:r>
+        <w:rPr>
+          <w:rFonts w:ascii="Consolas" w:hAnsi="Consolas" w:cs="Consolas"/>
+          <w:color w:val="6A3E3E"/>
+          <w:sz w:val="20"/>
+          <w:szCs w:val="20"/>
+        </w:rPr>
+        <w:t>respostaPrisioneiroB</w:t>
+      </w:r>
+      <w:r>
+        <w:rPr>
+          <w:rFonts w:ascii="Consolas" w:hAnsi="Consolas" w:cs="Consolas"/>
+          <w:color w:val="000000"/>
+          <w:sz w:val="20"/>
+          <w:szCs w:val="20"/>
+        </w:rPr>
+        <w:t xml:space="preserve"> == </w:t>
+      </w:r>
+      <w:r>
+        <w:rPr>
+          <w:rFonts w:ascii="Consolas" w:hAnsi="Consolas" w:cs="Consolas"/>
+          <w:color w:val="000000"/>
+          <w:sz w:val="20"/>
+          <w:szCs w:val="20"/>
+          <w:u w:val="single"/>
+        </w:rPr>
+        <w:t>Resposta</w:t>
+      </w:r>
+      <w:r>
+        <w:rPr>
+          <w:rFonts w:ascii="Consolas" w:hAnsi="Consolas" w:cs="Consolas"/>
+          <w:color w:val="000000"/>
+          <w:sz w:val="20"/>
+          <w:szCs w:val="20"/>
+        </w:rPr>
+        <w:t>.DELACAO) {</w:t>
+      </w:r>
+    </w:p>
+    <w:p>
+      <w:pPr>
+        <w:autoSpaceDE w:val="0"/>
+        <w:autoSpaceDN w:val="0"/>
+        <w:adjustRightInd w:val="0"/>
+        <w:spacing w:after="0" w:line="240" w:lineRule="auto"/>
+        <w:rPr>
+          <w:rFonts w:ascii="Consolas" w:hAnsi="Consolas" w:cs="Consolas"/>
+          <w:sz w:val="20"/>
+          <w:szCs w:val="20"/>
+        </w:rPr>
+      </w:pPr>
+      <w:r>
+        <w:rPr>
+          <w:rFonts w:ascii="Consolas" w:hAnsi="Consolas" w:cs="Consolas"/>
+          <w:color w:val="000000"/>
+          <w:sz w:val="20"/>
+          <w:szCs w:val="20"/>
+        </w:rPr>
+        <w:tab/>
+      </w:r>
+      <w:r>
+        <w:rPr>
+          <w:rFonts w:ascii="Consolas" w:hAnsi="Consolas" w:cs="Consolas"/>
+          <w:color w:val="000000"/>
+          <w:sz w:val="20"/>
+          <w:szCs w:val="20"/>
+        </w:rPr>
+        <w:tab/>
+      </w:r>
+      <w:r>
+        <w:rPr>
+          <w:rFonts w:ascii="Consolas" w:hAnsi="Consolas" w:cs="Consolas"/>
+          <w:color w:val="000000"/>
+          <w:sz w:val="20"/>
+          <w:szCs w:val="20"/>
+        </w:rPr>
+        <w:tab/>
+      </w:r>
+      <w:r>
+        <w:rPr>
+          <w:rFonts w:ascii="Consolas" w:hAnsi="Consolas" w:cs="Consolas"/>
+          <w:color w:val="000000"/>
+          <w:sz w:val="20"/>
+          <w:szCs w:val="20"/>
+        </w:rPr>
+        <w:tab/>
+      </w:r>
+      <w:r>
+        <w:rPr>
+          <w:rFonts w:ascii="Consolas" w:hAnsi="Consolas" w:cs="Consolas"/>
+          <w:b/>
+          <w:bCs/>
+          <w:color w:val="7F0055"/>
+          <w:sz w:val="20"/>
+          <w:szCs w:val="20"/>
+        </w:rPr>
+        <w:t>return</w:t>
+      </w:r>
+      <w:r>
+        <w:rPr>
+          <w:rFonts w:ascii="Consolas" w:hAnsi="Consolas" w:cs="Consolas"/>
+          <w:color w:val="000000"/>
+          <w:sz w:val="20"/>
+          <w:szCs w:val="20"/>
+        </w:rPr>
+        <w:t xml:space="preserve"> </w:t>
+      </w:r>
+      <w:r>
+        <w:rPr>
+          <w:rFonts w:ascii="Consolas" w:hAnsi="Consolas" w:cs="Consolas"/>
+          <w:color w:val="0000C0"/>
+          <w:sz w:val="20"/>
+          <w:szCs w:val="20"/>
+          <w:shd w:val="clear" w:color="auto" w:fill="D4D4D4"/>
+        </w:rPr>
+        <w:t>PENA_CONDENACAO_MUTUA</w:t>
+      </w:r>
+      <w:r>
+        <w:rPr>
+          <w:rFonts w:ascii="Consolas" w:hAnsi="Consolas" w:cs="Consolas"/>
+          <w:color w:val="000000"/>
+          <w:sz w:val="20"/>
+          <w:szCs w:val="20"/>
+        </w:rPr>
         <w:t>;</w:t>
       </w:r>
     </w:p>
     <w:p>
-      <w:proofErr w:type="spellStart"/>
-      <w:r>
-        <w:t>public</w:t>
-      </w:r>
-      <w:proofErr w:type="spellEnd"/>
-      <w:r>
+      <w:pPr>
+        <w:autoSpaceDE w:val="0"/>
+        <w:autoSpaceDN w:val="0"/>
+        <w:adjustRightInd w:val="0"/>
+        <w:spacing w:after="0" w:line="240" w:lineRule="auto"/>
+        <w:rPr>
+          <w:rFonts w:ascii="Consolas" w:hAnsi="Consolas" w:cs="Consolas"/>
+          <w:sz w:val="20"/>
+          <w:szCs w:val="20"/>
+        </w:rPr>
+      </w:pPr>
+      <w:r>
+        <w:rPr>
+          <w:rFonts w:ascii="Consolas" w:hAnsi="Consolas" w:cs="Consolas"/>
+          <w:color w:val="000000"/>
+          <w:sz w:val="20"/>
+          <w:szCs w:val="20"/>
+        </w:rPr>
+        <w:tab/>
+      </w:r>
+      <w:r>
+        <w:rPr>
+          <w:rFonts w:ascii="Consolas" w:hAnsi="Consolas" w:cs="Consolas"/>
+          <w:color w:val="000000"/>
+          <w:sz w:val="20"/>
+          <w:szCs w:val="20"/>
+        </w:rPr>
+        <w:tab/>
+      </w:r>
+      <w:r>
+        <w:rPr>
+          <w:rFonts w:ascii="Consolas" w:hAnsi="Consolas" w:cs="Consolas"/>
+          <w:color w:val="000000"/>
+          <w:sz w:val="20"/>
+          <w:szCs w:val="20"/>
+        </w:rPr>
+        <w:tab/>
+        <w:t xml:space="preserve">} </w:t>
+      </w:r>
+      <w:r>
+        <w:rPr>
+          <w:rFonts w:ascii="Consolas" w:hAnsi="Consolas" w:cs="Consolas"/>
+          <w:b/>
+          <w:bCs/>
+          <w:color w:val="7F0055"/>
+          <w:sz w:val="20"/>
+          <w:szCs w:val="20"/>
+        </w:rPr>
+        <w:t>else</w:t>
+      </w:r>
+      <w:r>
+        <w:rPr>
+          <w:rFonts w:ascii="Consolas" w:hAnsi="Consolas" w:cs="Consolas"/>
+          <w:color w:val="000000"/>
+          <w:sz w:val="20"/>
+          <w:szCs w:val="20"/>
+        </w:rPr>
+        <w:t xml:space="preserve"> {</w:t>
+      </w:r>
+    </w:p>
+    <w:p>
+      <w:pPr>
+        <w:autoSpaceDE w:val="0"/>
+        <w:autoSpaceDN w:val="0"/>
+        <w:adjustRightInd w:val="0"/>
+        <w:spacing w:after="0" w:line="240" w:lineRule="auto"/>
+        <w:rPr>
+          <w:rFonts w:ascii="Consolas" w:hAnsi="Consolas" w:cs="Consolas"/>
+          <w:sz w:val="20"/>
+          <w:szCs w:val="20"/>
+        </w:rPr>
+      </w:pPr>
+      <w:r>
+        <w:rPr>
+          <w:rFonts w:ascii="Consolas" w:hAnsi="Consolas" w:cs="Consolas"/>
+          <w:color w:val="000000"/>
+          <w:sz w:val="20"/>
+          <w:szCs w:val="20"/>
+        </w:rPr>
+        <w:tab/>
+      </w:r>
+      <w:r>
+        <w:rPr>
+          <w:rFonts w:ascii="Consolas" w:hAnsi="Consolas" w:cs="Consolas"/>
+          <w:color w:val="000000"/>
+          <w:sz w:val="20"/>
+          <w:szCs w:val="20"/>
+        </w:rPr>
+        <w:tab/>
+      </w:r>
+      <w:r>
+        <w:rPr>
+          <w:rFonts w:ascii="Consolas" w:hAnsi="Consolas" w:cs="Consolas"/>
+          <w:color w:val="000000"/>
+          <w:sz w:val="20"/>
+          <w:szCs w:val="20"/>
+        </w:rPr>
+        <w:tab/>
+      </w:r>
+      <w:r>
+        <w:rPr>
+          <w:rFonts w:ascii="Consolas" w:hAnsi="Consolas" w:cs="Consolas"/>
+          <w:color w:val="000000"/>
+          <w:sz w:val="20"/>
+          <w:szCs w:val="20"/>
+        </w:rPr>
+        <w:tab/>
+      </w:r>
+      <w:r>
+        <w:rPr>
+          <w:rFonts w:ascii="Consolas" w:hAnsi="Consolas" w:cs="Consolas"/>
+          <w:b/>
+          <w:bCs/>
+          <w:color w:val="7F0055"/>
+          <w:sz w:val="20"/>
+          <w:szCs w:val="20"/>
+        </w:rPr>
+        <w:t>return</w:t>
+      </w:r>
+      <w:r>
+        <w:rPr>
+          <w:rFonts w:ascii="Consolas" w:hAnsi="Consolas" w:cs="Consolas"/>
+          <w:color w:val="000000"/>
+          <w:sz w:val="20"/>
+          <w:szCs w:val="20"/>
+        </w:rPr>
         <w:t xml:space="preserve"> </w:t>
       </w:r>
-      <w:proofErr w:type="spellStart"/>
-      <w:r>
-        <w:t>class</w:t>
-      </w:r>
-      <w:proofErr w:type="spellEnd"/>
-      <w:r>
-        <w:t xml:space="preserve"> Teste {</w:t>
-      </w:r>
-    </w:p>
-    <w:p>
-      <w:r>
-        <w:tab/>
-        <w:t>@Test</w:t>
-      </w:r>
-    </w:p>
-    <w:p>
-      <w:r>
-        <w:tab/>
-      </w:r>
-      <w:proofErr w:type="spellStart"/>
-      <w:r>
-        <w:t>public</w:t>
-      </w:r>
-      <w:proofErr w:type="spellEnd"/>
-      <w:r>
+      <w:r>
+        <w:rPr>
+          <w:rFonts w:ascii="Consolas" w:hAnsi="Consolas" w:cs="Consolas"/>
+          <w:color w:val="0000C0"/>
+          <w:sz w:val="20"/>
+          <w:szCs w:val="20"/>
+        </w:rPr>
+        <w:t>PENA_INOCENCIA</w:t>
+      </w:r>
+      <w:r>
+        <w:rPr>
+          <w:rFonts w:ascii="Consolas" w:hAnsi="Consolas" w:cs="Consolas"/>
+          <w:color w:val="000000"/>
+          <w:sz w:val="20"/>
+          <w:szCs w:val="20"/>
+        </w:rPr>
+        <w:t>;</w:t>
+      </w:r>
+    </w:p>
+    <w:p>
+      <w:pPr>
+        <w:autoSpaceDE w:val="0"/>
+        <w:autoSpaceDN w:val="0"/>
+        <w:adjustRightInd w:val="0"/>
+        <w:spacing w:after="0" w:line="240" w:lineRule="auto"/>
+        <w:rPr>
+          <w:rFonts w:ascii="Consolas" w:hAnsi="Consolas" w:cs="Consolas"/>
+          <w:sz w:val="20"/>
+          <w:szCs w:val="20"/>
+        </w:rPr>
+      </w:pPr>
+      <w:r>
+        <w:rPr>
+          <w:rFonts w:ascii="Consolas" w:hAnsi="Consolas" w:cs="Consolas"/>
+          <w:color w:val="000000"/>
+          <w:sz w:val="20"/>
+          <w:szCs w:val="20"/>
+        </w:rPr>
+        <w:tab/>
+      </w:r>
+      <w:r>
+        <w:rPr>
+          <w:rFonts w:ascii="Consolas" w:hAnsi="Consolas" w:cs="Consolas"/>
+          <w:color w:val="000000"/>
+          <w:sz w:val="20"/>
+          <w:szCs w:val="20"/>
+        </w:rPr>
+        <w:tab/>
+      </w:r>
+      <w:r>
+        <w:rPr>
+          <w:rFonts w:ascii="Consolas" w:hAnsi="Consolas" w:cs="Consolas"/>
+          <w:color w:val="000000"/>
+          <w:sz w:val="20"/>
+          <w:szCs w:val="20"/>
+        </w:rPr>
+        <w:tab/>
+        <w:t>}</w:t>
+      </w:r>
+    </w:p>
+    <w:p>
+      <w:pPr>
+        <w:autoSpaceDE w:val="0"/>
+        <w:autoSpaceDN w:val="0"/>
+        <w:adjustRightInd w:val="0"/>
+        <w:spacing w:after="0" w:line="240" w:lineRule="auto"/>
+        <w:rPr>
+          <w:rFonts w:ascii="Consolas" w:hAnsi="Consolas" w:cs="Consolas"/>
+          <w:sz w:val="20"/>
+          <w:szCs w:val="20"/>
+        </w:rPr>
+      </w:pPr>
+      <w:r>
+        <w:rPr>
+          <w:rFonts w:ascii="Consolas" w:hAnsi="Consolas" w:cs="Consolas"/>
+          <w:color w:val="000000"/>
+          <w:sz w:val="20"/>
+          <w:szCs w:val="20"/>
+        </w:rPr>
+        <w:tab/>
+      </w:r>
+      <w:r>
+        <w:rPr>
+          <w:rFonts w:ascii="Consolas" w:hAnsi="Consolas" w:cs="Consolas"/>
+          <w:color w:val="000000"/>
+          <w:sz w:val="20"/>
+          <w:szCs w:val="20"/>
+        </w:rPr>
+        <w:tab/>
+        <w:t xml:space="preserve">} </w:t>
+      </w:r>
+      <w:r>
+        <w:rPr>
+          <w:rFonts w:ascii="Consolas" w:hAnsi="Consolas" w:cs="Consolas"/>
+          <w:b/>
+          <w:bCs/>
+          <w:color w:val="7F0055"/>
+          <w:sz w:val="20"/>
+          <w:szCs w:val="20"/>
+        </w:rPr>
+        <w:t>else</w:t>
+      </w:r>
+      <w:r>
+        <w:rPr>
+          <w:rFonts w:ascii="Consolas" w:hAnsi="Consolas" w:cs="Consolas"/>
+          <w:color w:val="000000"/>
+          <w:sz w:val="20"/>
+          <w:szCs w:val="20"/>
+        </w:rPr>
+        <w:t xml:space="preserve"> {</w:t>
+      </w:r>
+    </w:p>
+    <w:p>
+      <w:pPr>
+        <w:autoSpaceDE w:val="0"/>
+        <w:autoSpaceDN w:val="0"/>
+        <w:adjustRightInd w:val="0"/>
+        <w:spacing w:after="0" w:line="240" w:lineRule="auto"/>
+        <w:rPr>
+          <w:rFonts w:ascii="Consolas" w:hAnsi="Consolas" w:cs="Consolas"/>
+          <w:sz w:val="20"/>
+          <w:szCs w:val="20"/>
+        </w:rPr>
+      </w:pPr>
+      <w:r>
+        <w:rPr>
+          <w:rFonts w:ascii="Consolas" w:hAnsi="Consolas" w:cs="Consolas"/>
+          <w:color w:val="000000"/>
+          <w:sz w:val="20"/>
+          <w:szCs w:val="20"/>
+        </w:rPr>
+        <w:tab/>
+      </w:r>
+      <w:r>
+        <w:rPr>
+          <w:rFonts w:ascii="Consolas" w:hAnsi="Consolas" w:cs="Consolas"/>
+          <w:color w:val="000000"/>
+          <w:sz w:val="20"/>
+          <w:szCs w:val="20"/>
+        </w:rPr>
+        <w:tab/>
+      </w:r>
+      <w:r>
+        <w:rPr>
+          <w:rFonts w:ascii="Consolas" w:hAnsi="Consolas" w:cs="Consolas"/>
+          <w:color w:val="000000"/>
+          <w:sz w:val="20"/>
+          <w:szCs w:val="20"/>
+        </w:rPr>
+        <w:tab/>
+      </w:r>
+      <w:r>
+        <w:rPr>
+          <w:rFonts w:ascii="Consolas" w:hAnsi="Consolas" w:cs="Consolas"/>
+          <w:b/>
+          <w:bCs/>
+          <w:color w:val="7F0055"/>
+          <w:sz w:val="20"/>
+          <w:szCs w:val="20"/>
+        </w:rPr>
+        <w:t>if</w:t>
+      </w:r>
+      <w:r>
+        <w:rPr>
+          <w:rFonts w:ascii="Consolas" w:hAnsi="Consolas" w:cs="Consolas"/>
+          <w:color w:val="000000"/>
+          <w:sz w:val="20"/>
+          <w:szCs w:val="20"/>
+        </w:rPr>
+        <w:t xml:space="preserve"> (</w:t>
+      </w:r>
+      <w:r>
+        <w:rPr>
+          <w:rFonts w:ascii="Consolas" w:hAnsi="Consolas" w:cs="Consolas"/>
+          <w:color w:val="6A3E3E"/>
+          <w:sz w:val="20"/>
+          <w:szCs w:val="20"/>
+        </w:rPr>
+        <w:t>respostaPrisioneiroB</w:t>
+      </w:r>
+      <w:r>
+        <w:rPr>
+          <w:rFonts w:ascii="Consolas" w:hAnsi="Consolas" w:cs="Consolas"/>
+          <w:color w:val="000000"/>
+          <w:sz w:val="20"/>
+          <w:szCs w:val="20"/>
+        </w:rPr>
+        <w:t xml:space="preserve"> == </w:t>
+      </w:r>
+      <w:r>
+        <w:rPr>
+          <w:rFonts w:ascii="Consolas" w:hAnsi="Consolas" w:cs="Consolas"/>
+          <w:color w:val="000000"/>
+          <w:sz w:val="20"/>
+          <w:szCs w:val="20"/>
+          <w:u w:val="single"/>
+        </w:rPr>
+        <w:t>Resposta</w:t>
+      </w:r>
+      <w:r>
+        <w:rPr>
+          <w:rFonts w:ascii="Consolas" w:hAnsi="Consolas" w:cs="Consolas"/>
+          <w:color w:val="000000"/>
+          <w:sz w:val="20"/>
+          <w:szCs w:val="20"/>
+        </w:rPr>
+        <w:t>.DELACAO) {</w:t>
+      </w:r>
+    </w:p>
+    <w:p>
+      <w:pPr>
+        <w:autoSpaceDE w:val="0"/>
+        <w:autoSpaceDN w:val="0"/>
+        <w:adjustRightInd w:val="0"/>
+        <w:spacing w:after="0" w:line="240" w:lineRule="auto"/>
+        <w:rPr>
+          <w:rFonts w:ascii="Consolas" w:hAnsi="Consolas" w:cs="Consolas"/>
+          <w:sz w:val="20"/>
+          <w:szCs w:val="20"/>
+        </w:rPr>
+      </w:pPr>
+      <w:r>
+        <w:rPr>
+          <w:rFonts w:ascii="Consolas" w:hAnsi="Consolas" w:cs="Consolas"/>
+          <w:color w:val="000000"/>
+          <w:sz w:val="20"/>
+          <w:szCs w:val="20"/>
+        </w:rPr>
+        <w:tab/>
+      </w:r>
+      <w:r>
+        <w:rPr>
+          <w:rFonts w:ascii="Consolas" w:hAnsi="Consolas" w:cs="Consolas"/>
+          <w:color w:val="000000"/>
+          <w:sz w:val="20"/>
+          <w:szCs w:val="20"/>
+        </w:rPr>
+        <w:tab/>
+      </w:r>
+      <w:r>
+        <w:rPr>
+          <w:rFonts w:ascii="Consolas" w:hAnsi="Consolas" w:cs="Consolas"/>
+          <w:color w:val="000000"/>
+          <w:sz w:val="20"/>
+          <w:szCs w:val="20"/>
+        </w:rPr>
+        <w:tab/>
+      </w:r>
+      <w:r>
+        <w:rPr>
+          <w:rFonts w:ascii="Consolas" w:hAnsi="Consolas" w:cs="Consolas"/>
+          <w:color w:val="000000"/>
+          <w:sz w:val="20"/>
+          <w:szCs w:val="20"/>
+        </w:rPr>
+        <w:tab/>
+      </w:r>
+      <w:r>
+        <w:rPr>
+          <w:rFonts w:ascii="Consolas" w:hAnsi="Consolas" w:cs="Consolas"/>
+          <w:b/>
+          <w:bCs/>
+          <w:color w:val="7F0055"/>
+          <w:sz w:val="20"/>
+          <w:szCs w:val="20"/>
+        </w:rPr>
+        <w:t>return</w:t>
+      </w:r>
+      <w:r>
+        <w:rPr>
+          <w:rFonts w:ascii="Consolas" w:hAnsi="Consolas" w:cs="Consolas"/>
+          <w:color w:val="000000"/>
+          <w:sz w:val="20"/>
+          <w:szCs w:val="20"/>
+        </w:rPr>
         <w:t xml:space="preserve"> </w:t>
       </w:r>
-      <w:proofErr w:type="spellStart"/>
-      <w:r>
-        <w:t>void</w:t>
-      </w:r>
-      <w:proofErr w:type="spellEnd"/>
-      <w:r>
+      <w:r>
+        <w:rPr>
+          <w:rFonts w:ascii="Consolas" w:hAnsi="Consolas" w:cs="Consolas"/>
+          <w:color w:val="0000C0"/>
+          <w:sz w:val="20"/>
+          <w:szCs w:val="20"/>
+        </w:rPr>
+        <w:t>PENA_CONDENACAO_INDIVIDUAL</w:t>
+      </w:r>
+      <w:r>
+        <w:rPr>
+          <w:rFonts w:ascii="Consolas" w:hAnsi="Consolas" w:cs="Consolas"/>
+          <w:color w:val="000000"/>
+          <w:sz w:val="20"/>
+          <w:szCs w:val="20"/>
+        </w:rPr>
+        <w:t>;</w:t>
+      </w:r>
+    </w:p>
+    <w:p>
+      <w:pPr>
+        <w:autoSpaceDE w:val="0"/>
+        <w:autoSpaceDN w:val="0"/>
+        <w:adjustRightInd w:val="0"/>
+        <w:spacing w:after="0" w:line="240" w:lineRule="auto"/>
+        <w:rPr>
+          <w:rFonts w:ascii="Consolas" w:hAnsi="Consolas" w:cs="Consolas"/>
+          <w:sz w:val="20"/>
+          <w:szCs w:val="20"/>
+        </w:rPr>
+      </w:pPr>
+      <w:r>
+        <w:rPr>
+          <w:rFonts w:ascii="Consolas" w:hAnsi="Consolas" w:cs="Consolas"/>
+          <w:color w:val="000000"/>
+          <w:sz w:val="20"/>
+          <w:szCs w:val="20"/>
+        </w:rPr>
+        <w:tab/>
+      </w:r>
+      <w:r>
+        <w:rPr>
+          <w:rFonts w:ascii="Consolas" w:hAnsi="Consolas" w:cs="Consolas"/>
+          <w:color w:val="000000"/>
+          <w:sz w:val="20"/>
+          <w:szCs w:val="20"/>
+        </w:rPr>
+        <w:tab/>
+      </w:r>
+      <w:r>
+        <w:rPr>
+          <w:rFonts w:ascii="Consolas" w:hAnsi="Consolas" w:cs="Consolas"/>
+          <w:color w:val="000000"/>
+          <w:sz w:val="20"/>
+          <w:szCs w:val="20"/>
+        </w:rPr>
+        <w:tab/>
+        <w:t xml:space="preserve">} </w:t>
+      </w:r>
+      <w:r>
+        <w:rPr>
+          <w:rFonts w:ascii="Consolas" w:hAnsi="Consolas" w:cs="Consolas"/>
+          <w:b/>
+          <w:bCs/>
+          <w:color w:val="7F0055"/>
+          <w:sz w:val="20"/>
+          <w:szCs w:val="20"/>
+        </w:rPr>
+        <w:t>else</w:t>
+      </w:r>
+      <w:r>
+        <w:rPr>
+          <w:rFonts w:ascii="Consolas" w:hAnsi="Consolas" w:cs="Consolas"/>
+          <w:color w:val="000000"/>
+          <w:sz w:val="20"/>
+          <w:szCs w:val="20"/>
+        </w:rPr>
+        <w:t xml:space="preserve"> {</w:t>
+      </w:r>
+    </w:p>
+    <w:p>
+      <w:pPr>
+        <w:autoSpaceDE w:val="0"/>
+        <w:autoSpaceDN w:val="0"/>
+        <w:adjustRightInd w:val="0"/>
+        <w:spacing w:after="0" w:line="240" w:lineRule="auto"/>
+        <w:rPr>
+          <w:rFonts w:ascii="Consolas" w:hAnsi="Consolas" w:cs="Consolas"/>
+          <w:sz w:val="20"/>
+          <w:szCs w:val="20"/>
+        </w:rPr>
+      </w:pPr>
+      <w:r>
+        <w:rPr>
+          <w:rFonts w:ascii="Consolas" w:hAnsi="Consolas" w:cs="Consolas"/>
+          <w:color w:val="000000"/>
+          <w:sz w:val="20"/>
+          <w:szCs w:val="20"/>
+        </w:rPr>
+        <w:tab/>
+      </w:r>
+      <w:r>
+        <w:rPr>
+          <w:rFonts w:ascii="Consolas" w:hAnsi="Consolas" w:cs="Consolas"/>
+          <w:color w:val="000000"/>
+          <w:sz w:val="20"/>
+          <w:szCs w:val="20"/>
+        </w:rPr>
+        <w:tab/>
+      </w:r>
+      <w:r>
+        <w:rPr>
+          <w:rFonts w:ascii="Consolas" w:hAnsi="Consolas" w:cs="Consolas"/>
+          <w:color w:val="000000"/>
+          <w:sz w:val="20"/>
+          <w:szCs w:val="20"/>
+        </w:rPr>
+        <w:tab/>
+      </w:r>
+      <w:r>
+        <w:rPr>
+          <w:rFonts w:ascii="Consolas" w:hAnsi="Consolas" w:cs="Consolas"/>
+          <w:color w:val="000000"/>
+          <w:sz w:val="20"/>
+          <w:szCs w:val="20"/>
+        </w:rPr>
+        <w:tab/>
+      </w:r>
+      <w:r>
+        <w:rPr>
+          <w:rFonts w:ascii="Consolas" w:hAnsi="Consolas" w:cs="Consolas"/>
+          <w:b/>
+          <w:bCs/>
+          <w:color w:val="7F0055"/>
+          <w:sz w:val="20"/>
+          <w:szCs w:val="20"/>
+        </w:rPr>
+        <w:t>return</w:t>
+      </w:r>
+      <w:r>
+        <w:rPr>
+          <w:rFonts w:ascii="Consolas" w:hAnsi="Consolas" w:cs="Consolas"/>
+          <w:color w:val="000000"/>
+          <w:sz w:val="20"/>
+          <w:szCs w:val="20"/>
+        </w:rPr>
         <w:t xml:space="preserve"> </w:t>
       </w:r>
-      <w:proofErr w:type="spellStart"/>
-      <w:proofErr w:type="gramStart"/>
-      <w:r>
-        <w:t>test</w:t>
-      </w:r>
-      <w:proofErr w:type="spellEnd"/>
-      <w:r>
-        <w:t>(</w:t>
-      </w:r>
-      <w:proofErr w:type="gramEnd"/>
-      <w:r>
-        <w:t>) {</w:t>
-      </w:r>
-    </w:p>
-    <w:p>
-      <w:r>
-        <w:tab/>
-      </w:r>
-      <w:r>
-        <w:tab/>
-      </w:r>
-      <w:proofErr w:type="spellStart"/>
-      <w:proofErr w:type="gramStart"/>
-      <w:r>
-        <w:t>fail</w:t>
-      </w:r>
-      <w:proofErr w:type="spellEnd"/>
-      <w:r>
-        <w:t>(</w:t>
-      </w:r>
-      <w:proofErr w:type="gramEnd"/>
-      <w:r>
-        <w:t>"</w:t>
-      </w:r>
-      <w:proofErr w:type="spellStart"/>
-      <w:r>
-        <w:t>Not</w:t>
-      </w:r>
-      <w:proofErr w:type="spellEnd"/>
-      <w:r>
-        <w:t xml:space="preserve"> </w:t>
-      </w:r>
-      <w:proofErr w:type="spellStart"/>
-      <w:r>
-        <w:t>yet</w:t>
-      </w:r>
-      <w:proofErr w:type="spellEnd"/>
-      <w:r>
-        <w:t xml:space="preserve"> </w:t>
-      </w:r>
-      <w:proofErr w:type="spellStart"/>
-      <w:r>
-        <w:t>implemented</w:t>
-      </w:r>
-      <w:proofErr w:type="spellEnd"/>
-      <w:r>
-        <w:t>");</w:t>
-      </w:r>
-    </w:p>
-    <w:p>
-      <w:r>
+      <w:r>
+        <w:rPr>
+          <w:rFonts w:ascii="Consolas" w:hAnsi="Consolas" w:cs="Consolas"/>
+          <w:color w:val="0000C0"/>
+          <w:sz w:val="20"/>
+          <w:szCs w:val="20"/>
+        </w:rPr>
+        <w:t>PENA_CONDENACAO_CUMPLICES</w:t>
+      </w:r>
+      <w:r>
+        <w:rPr>
+          <w:rFonts w:ascii="Consolas" w:hAnsi="Consolas" w:cs="Consolas"/>
+          <w:color w:val="000000"/>
+          <w:sz w:val="20"/>
+          <w:szCs w:val="20"/>
+        </w:rPr>
+        <w:t>;</w:t>
+      </w:r>
+    </w:p>
+    <w:p>
+      <w:pPr>
+        <w:autoSpaceDE w:val="0"/>
+        <w:autoSpaceDN w:val="0"/>
+        <w:adjustRightInd w:val="0"/>
+        <w:spacing w:after="0" w:line="240" w:lineRule="auto"/>
+        <w:rPr>
+          <w:rFonts w:ascii="Consolas" w:hAnsi="Consolas" w:cs="Consolas"/>
+          <w:sz w:val="20"/>
+          <w:szCs w:val="20"/>
+        </w:rPr>
+      </w:pPr>
+      <w:r>
+        <w:rPr>
+          <w:rFonts w:ascii="Consolas" w:hAnsi="Consolas" w:cs="Consolas"/>
+          <w:color w:val="000000"/>
+          <w:sz w:val="20"/>
+          <w:szCs w:val="20"/>
+        </w:rPr>
+        <w:tab/>
+      </w:r>
+      <w:r>
+        <w:rPr>
+          <w:rFonts w:ascii="Consolas" w:hAnsi="Consolas" w:cs="Consolas"/>
+          <w:color w:val="000000"/>
+          <w:sz w:val="20"/>
+          <w:szCs w:val="20"/>
+        </w:rPr>
+        <w:tab/>
+      </w:r>
+      <w:r>
+        <w:rPr>
+          <w:rFonts w:ascii="Consolas" w:hAnsi="Consolas" w:cs="Consolas"/>
+          <w:color w:val="000000"/>
+          <w:sz w:val="20"/>
+          <w:szCs w:val="20"/>
+        </w:rPr>
         <w:tab/>
         <w:t>}</w:t>
       </w:r>
     </w:p>
     <w:p>
-      <w:r>
+      <w:pPr>
+        <w:autoSpaceDE w:val="0"/>
+        <w:autoSpaceDN w:val="0"/>
+        <w:adjustRightInd w:val="0"/>
+        <w:spacing w:after="0" w:line="240" w:lineRule="auto"/>
+        <w:rPr>
+          <w:rFonts w:ascii="Consolas" w:hAnsi="Consolas" w:cs="Consolas"/>
+          <w:sz w:val="20"/>
+          <w:szCs w:val="20"/>
+        </w:rPr>
+      </w:pPr>
+      <w:r>
+        <w:rPr>
+          <w:rFonts w:ascii="Consolas" w:hAnsi="Consolas" w:cs="Consolas"/>
+          <w:color w:val="000000"/>
+          <w:sz w:val="20"/>
+          <w:szCs w:val="20"/>
+        </w:rPr>
+        <w:tab/>
+      </w:r>
+      <w:r>
+        <w:rPr>
+          <w:rFonts w:ascii="Consolas" w:hAnsi="Consolas" w:cs="Consolas"/>
+          <w:color w:val="000000"/>
+          <w:sz w:val="20"/>
+          <w:szCs w:val="20"/>
+        </w:rPr>
+        <w:tab/>
         <w:t>}</w:t>
+      </w:r>
+    </w:p>
+    <w:p>
+      <w:pPr>
+        <w:autoSpaceDE w:val="0"/>
+        <w:autoSpaceDN w:val="0"/>
+        <w:adjustRightInd w:val="0"/>
+        <w:spacing w:after="0" w:line="240" w:lineRule="auto"/>
+        <w:rPr>
+          <w:rFonts w:ascii="Consolas" w:hAnsi="Consolas" w:cs="Consolas"/>
+          <w:sz w:val="20"/>
+          <w:szCs w:val="20"/>
+        </w:rPr>
+      </w:pPr>
+      <w:r>
+        <w:rPr>
+          <w:rFonts w:ascii="Consolas" w:hAnsi="Consolas" w:cs="Consolas"/>
+          <w:color w:val="000000"/>
+          <w:sz w:val="20"/>
+          <w:szCs w:val="20"/>
+        </w:rPr>
+        <w:tab/>
+        <w:t>}</w:t>
+      </w:r>
+    </w:p>
+    <w:p>
+      <w:pPr>
+        <w:rPr>
+          <w:rFonts w:ascii="Consolas" w:hAnsi="Consolas" w:cs="Consolas"/>
+          <w:color w:val="000000"/>
+          <w:sz w:val="20"/>
+          <w:szCs w:val="20"/>
+        </w:rPr>
+      </w:pPr>
+      <w:r>
+        <w:rPr>
+          <w:rFonts w:ascii="Consolas" w:hAnsi="Consolas" w:cs="Consolas"/>
+          <w:color w:val="000000"/>
+          <w:sz w:val="20"/>
+          <w:szCs w:val="20"/>
+        </w:rPr>
+        <w:t>}</w:t>
+      </w:r>
+    </w:p>
+    <w:p>
+      <w:pPr>
+        <w:rPr>
+          <w:rFonts w:ascii="Consolas" w:hAnsi="Consolas" w:cs="Consolas"/>
+          <w:color w:val="000000"/>
+          <w:sz w:val="20"/>
+          <w:szCs w:val="20"/>
+        </w:rPr>
+      </w:pPr>
+    </w:p>
+    <w:p>
+      <w:r>
+        <w:rPr>
+          <w:rFonts w:ascii="Consolas" w:hAnsi="Consolas" w:cs="Consolas"/>
+          <w:color w:val="000000"/>
+          <w:sz w:val="20"/>
+          <w:szCs w:val="20"/>
+        </w:rPr>
+        <w:t>JUnit não ira fazer o teste por que está faltando a classe Resposta no código.</w:t>
       </w:r>
     </w:p>
     <w:sectPr>
@@ -923,4 +2325,16 @@
     </a:ext>
   </a:extLst>
 </a:theme>
+</file>
+
+<file path=customXml/item1.xml><?xml version="1.0" encoding="utf-8"?>
+<b:Sources xmlns:b="http://schemas.openxmlformats.org/officeDocument/2006/bibliography" xmlns="http://schemas.openxmlformats.org/officeDocument/2006/bibliography" SelectedStyle="\APASixthEditionOfficeOnline.xsl" StyleName="APA" Version="6"/>
+</file>
+
+<file path=customXml/itemProps1.xml><?xml version="1.0" encoding="utf-8"?>
+<ds:datastoreItem xmlns:ds="http://schemas.openxmlformats.org/officeDocument/2006/customXml" ds:itemID="{6DD2EB5A-A8C1-49E7-AC26-61F7DFB37AB5}">
+  <ds:schemaRefs>
+    <ds:schemaRef ds:uri="http://schemas.openxmlformats.org/officeDocument/2006/bibliography"/>
+  </ds:schemaRefs>
+</ds:datastoreItem>
 </file>
</xml_diff>